<commit_message>
doku update user stories
</commit_message>
<xml_diff>
--- a/doc/dokumentation_m318_robin_sigrist.docx
+++ b/doc/dokumentation_m318_robin_sigrist.docx
@@ -203,8 +203,11 @@
     <w:sdt>
       <w:sdtPr>
         <w:rPr>
-          <w:rFonts w:ascii="Corbel" w:hAnsi="Corbel"/>
-          <w:lang w:val="de-DE"/>
+          <w:rFonts w:ascii="Corbel" w:eastAsiaTheme="minorHAnsi" w:hAnsi="Corbel" w:cstheme="minorBidi"/>
+          <w:color w:val="auto"/>
+          <w:sz w:val="22"/>
+          <w:szCs w:val="22"/>
+          <w:lang w:val="de-DE" w:eastAsia="en-US"/>
         </w:rPr>
         <w:id w:val="2054117252"/>
         <w:docPartObj>
@@ -214,13 +217,8 @@
       </w:sdtPr>
       <w:sdtEndPr>
         <w:rPr>
-          <w:rFonts w:eastAsiaTheme="minorHAnsi" w:cstheme="minorBidi"/>
           <w:b/>
           <w:bCs/>
-          <w:color w:val="auto"/>
-          <w:sz w:val="22"/>
-          <w:szCs w:val="22"/>
-          <w:lang w:eastAsia="en-US"/>
         </w:rPr>
       </w:sdtEndPr>
       <w:sdtContent>
@@ -580,14 +578,580 @@
           <w:rFonts w:ascii="Corbel" w:hAnsi="Corbel"/>
         </w:rPr>
       </w:pPr>
+    </w:p>
+    <w:p>
+      <w:pPr>
+        <w:pStyle w:val="berschrift2"/>
+      </w:pPr>
+      <w:r>
+        <w:t>User Stories</w:t>
+      </w:r>
+    </w:p>
+    <w:p>
+      <w:pPr>
+        <w:pStyle w:val="berschrift3"/>
+        <w:ind w:left="426"/>
+      </w:pPr>
+      <w:r>
+        <w:t>ID: 01, Titel: Start- &amp; Zielort anz</w:t>
+      </w:r>
+      <w:r>
+        <w:t>eigen</w:t>
+      </w:r>
+    </w:p>
+    <w:p>
+      <w:pPr>
+        <w:ind w:left="851"/>
+        <w:rPr>
+          <w:u w:val="single"/>
+        </w:rPr>
+      </w:pPr>
+      <w:r>
+        <w:t>Start- &amp; Zielort anzeigen</w:t>
+      </w:r>
+      <w:r>
+        <w:br/>
+        <w:t>Als User möchte ich die Verbindung zwischen Start und Zielort anzeigen mit mindestens 4 Vorschläge.</w:t>
+      </w:r>
+      <w:r>
+        <w:br/>
+        <w:t>Abnahmekriterium:</w:t>
+      </w:r>
+      <w:r>
+        <w:br/>
+        <w:t>Funktion sollte einwandfrei funktionieren und Vorschläge von mindestens 4 Verbindungen anzeigen.</w:t>
+      </w:r>
+      <w:r>
+        <w:br/>
+      </w:r>
+      <w:r>
+        <w:rPr>
+          <w:u w:val="single"/>
+        </w:rPr>
+        <w:t>Priorität 1</w:t>
+      </w:r>
+    </w:p>
+    <w:p>
+      <w:pPr>
+        <w:pStyle w:val="berschrift3"/>
+        <w:ind w:left="426"/>
+      </w:pPr>
+      <w:r>
+        <w:t>ID: 0</w:t>
+      </w:r>
+      <w:r>
+        <w:t>2</w:t>
+      </w:r>
+      <w:r>
+        <w:t xml:space="preserve">, Titel: </w:t>
+      </w:r>
+      <w:r>
+        <w:t>Automatische Vorschläge</w:t>
+      </w:r>
+    </w:p>
+    <w:p>
+      <w:pPr>
+        <w:ind w:left="851"/>
+      </w:pPr>
+      <w:r>
+        <w:t>Automatische Vorschläge</w:t>
+      </w:r>
+      <w:r>
+        <w:br/>
+        <w:t xml:space="preserve">Als User möchte ich </w:t>
+      </w:r>
+      <w:r>
+        <w:t>Vorschläge wenn mir der Name nicht bekannt ist</w:t>
+      </w:r>
+      <w:r>
+        <w:t>.</w:t>
+      </w:r>
+      <w:r>
+        <w:br/>
+        <w:t>Abnahmekriterium:</w:t>
+      </w:r>
+      <w:r>
+        <w:br/>
+        <w:t>Funktion sollte einwandfrei funktionieren und Vorschläge anzeigen.</w:t>
+      </w:r>
+      <w:r>
+        <w:br/>
+      </w:r>
+      <w:r>
+        <w:rPr>
+          <w:u w:val="single"/>
+        </w:rPr>
+        <w:t xml:space="preserve">Priorität </w:t>
+      </w:r>
+      <w:r>
+        <w:rPr>
+          <w:u w:val="single"/>
+        </w:rPr>
+        <w:t>2</w:t>
+      </w:r>
+    </w:p>
+    <w:p>
+      <w:pPr>
+        <w:pStyle w:val="berschrift3"/>
+        <w:ind w:left="426"/>
+      </w:pPr>
+      <w:r>
+        <w:t>ID: 0</w:t>
+      </w:r>
+      <w:r>
+        <w:t>3</w:t>
+      </w:r>
+      <w:r>
+        <w:t xml:space="preserve">, Titel: </w:t>
+      </w:r>
+      <w:r>
+        <w:t>Vorschläge während Tippen</w:t>
+      </w:r>
+    </w:p>
+    <w:p>
+      <w:pPr>
+        <w:ind w:left="851"/>
+      </w:pPr>
+      <w:r>
+        <w:t>Vorschläge während Tippen</w:t>
+      </w:r>
+      <w:r>
+        <w:br/>
+        <w:t xml:space="preserve">Als User möchte ich </w:t>
+      </w:r>
+      <w:r>
+        <w:t>wenn ich tippe</w:t>
+      </w:r>
+      <w:r>
+        <w:t xml:space="preserve"> </w:t>
+      </w:r>
+      <w:r>
+        <w:t xml:space="preserve">Standorte </w:t>
+      </w:r>
+      <w:r>
+        <w:t>anzeigen</w:t>
+      </w:r>
+      <w:r>
+        <w:t xml:space="preserve"> welche diese Anfangsbuchstaben beinhalten die getippt wurden</w:t>
+      </w:r>
+      <w:r>
+        <w:t>.</w:t>
+      </w:r>
+      <w:r>
+        <w:br/>
+        <w:t>Abnahmekriterium:</w:t>
+      </w:r>
+      <w:r>
+        <w:br/>
+        <w:t>Funktion sollte einwandfrei funktionieren und Vorschläge anzeigen</w:t>
+      </w:r>
+      <w:r>
+        <w:t xml:space="preserve"> mit den getippten Anfangsbuchstaben</w:t>
+      </w:r>
+      <w:r>
+        <w:t>.</w:t>
+      </w:r>
+      <w:r>
+        <w:br/>
+      </w:r>
+      <w:r>
+        <w:rPr>
+          <w:u w:val="single"/>
+        </w:rPr>
+        <w:t xml:space="preserve">Priorität </w:t>
+      </w:r>
+      <w:r>
+        <w:rPr>
+          <w:u w:val="single"/>
+        </w:rPr>
+        <w:t>2</w:t>
+      </w:r>
+    </w:p>
+    <w:p>
+      <w:pPr>
+        <w:pStyle w:val="berschrift3"/>
+        <w:ind w:left="426"/>
+      </w:pPr>
+      <w:r>
+        <w:t>ID: 0</w:t>
+      </w:r>
+      <w:r>
+        <w:t>4</w:t>
+      </w:r>
+      <w:r>
+        <w:t xml:space="preserve">, Titel: </w:t>
+      </w:r>
+      <w:r>
+        <w:t>Abfahrtstafel</w:t>
+      </w:r>
+    </w:p>
+    <w:p>
+      <w:pPr>
+        <w:ind w:left="851"/>
+      </w:pPr>
+      <w:r>
+        <w:t>Abfahrtstafel</w:t>
+      </w:r>
+      <w:r>
+        <w:br/>
+        <w:t xml:space="preserve">Als User möchte ich </w:t>
+      </w:r>
+      <w:r>
+        <w:t>einen Standort eingeben und eine Abfahrtstafel anzeigen mit den nächsten Verbindungen.</w:t>
+      </w:r>
+      <w:r>
+        <w:br/>
+        <w:t>Abnahmekriterium:</w:t>
+      </w:r>
+      <w:r>
+        <w:br/>
+        <w:t xml:space="preserve">Funktion sollte einwandfrei funktionieren und </w:t>
+      </w:r>
+      <w:r>
+        <w:t>die Abfahrtstafel des jeweilig angegebenen Standortes</w:t>
+      </w:r>
+      <w:r>
+        <w:t xml:space="preserve"> anzeigen.</w:t>
+      </w:r>
+      <w:r>
+        <w:br/>
+      </w:r>
+      <w:r>
+        <w:rPr>
+          <w:u w:val="single"/>
+        </w:rPr>
+        <w:t>Priorität 1</w:t>
+      </w:r>
+    </w:p>
+    <w:p>
+      <w:pPr>
+        <w:pStyle w:val="berschrift3"/>
+        <w:ind w:left="426"/>
+      </w:pPr>
+      <w:r>
+        <w:t>ID: 0</w:t>
+      </w:r>
+      <w:r>
+        <w:t>5</w:t>
+      </w:r>
+      <w:r>
+        <w:t xml:space="preserve">, Titel: </w:t>
+      </w:r>
+      <w:r>
+        <w:t>Datum &amp; Zeit für Zukünftige Verbindungen</w:t>
+      </w:r>
+    </w:p>
+    <w:p>
+      <w:pPr>
+        <w:ind w:left="851"/>
+        <w:rPr>
+          <w:u w:val="single"/>
+        </w:rPr>
+      </w:pPr>
+      <w:r>
+        <w:t>Datum &amp; Zeit für Zukünftige Verbindungen</w:t>
+      </w:r>
+      <w:r>
+        <w:br/>
+        <w:t xml:space="preserve">Als User möchte ich </w:t>
+      </w:r>
+      <w:r>
+        <w:t>die zukünftige Verbindung</w:t>
+      </w:r>
+      <w:r>
+        <w:t xml:space="preserve"> zwischen Start und Zielort anzeigen mit </w:t>
+      </w:r>
+      <w:r>
+        <w:t xml:space="preserve">Hilfe von </w:t>
+      </w:r>
+      <w:r>
+        <w:t>Datum und der Uhrzeit des jeweiligen Tages.</w:t>
+      </w:r>
+      <w:r>
+        <w:br/>
+        <w:t>Abnahmekriterium:</w:t>
+      </w:r>
+      <w:r>
+        <w:br/>
+        <w:t xml:space="preserve">Funktion sollte einwandfrei funktionieren und </w:t>
+      </w:r>
+      <w:r>
+        <w:t>mit Datum &amp; Uhrzeit die zukünftigen Verbindungen anzeigen.</w:t>
+      </w:r>
+      <w:r>
+        <w:br/>
+      </w:r>
+      <w:r>
+        <w:rPr>
+          <w:u w:val="single"/>
+        </w:rPr>
+        <w:t xml:space="preserve">Priorität </w:t>
+      </w:r>
+      <w:r>
+        <w:rPr>
+          <w:u w:val="single"/>
+        </w:rPr>
+        <w:t>2</w:t>
+      </w:r>
+    </w:p>
+    <w:p>
+      <w:pPr>
+        <w:ind w:left="851"/>
+        <w:rPr>
+          <w:u w:val="single"/>
+        </w:rPr>
+      </w:pPr>
+    </w:p>
+    <w:p>
+      <w:pPr>
+        <w:ind w:left="851"/>
+        <w:rPr>
+          <w:u w:val="single"/>
+        </w:rPr>
+      </w:pPr>
+    </w:p>
+    <w:p>
+      <w:pPr>
+        <w:pStyle w:val="berschrift3"/>
+        <w:ind w:left="426"/>
+      </w:pPr>
+      <w:r>
+        <w:lastRenderedPageBreak/>
+        <w:t>ID: 0</w:t>
+      </w:r>
+      <w:r>
+        <w:t>6</w:t>
+      </w:r>
+      <w:r>
+        <w:t xml:space="preserve">, Titel: </w:t>
+      </w:r>
+      <w:r>
+        <w:t>Karte zum anzeigen des Standortes der Station</w:t>
+      </w:r>
+    </w:p>
+    <w:p>
+      <w:pPr>
+        <w:ind w:left="851"/>
+        <w:rPr>
+          <w:u w:val="single"/>
+        </w:rPr>
+      </w:pPr>
+      <w:r>
+        <w:t xml:space="preserve">Karte </w:t>
+      </w:r>
+      <w:r>
+        <w:t>zum Anzeigen</w:t>
+      </w:r>
+      <w:r>
+        <w:t xml:space="preserve"> des Standortes der Station</w:t>
+      </w:r>
+      <w:r>
+        <w:br/>
+        <w:t>Als User möchte ich d</w:t>
+      </w:r>
+      <w:r>
+        <w:t>en Standort der Station auf einer Karte anzeigen lassen, somit findet man die Station schneller</w:t>
+      </w:r>
+      <w:r>
+        <w:t>.</w:t>
+      </w:r>
+      <w:r>
+        <w:br/>
+        <w:t>Abnahmekriterium:</w:t>
+      </w:r>
+      <w:r>
+        <w:br/>
+        <w:t xml:space="preserve">Funktion sollte </w:t>
+      </w:r>
+      <w:r>
+        <w:t>den Standort der Station anzeigen mithilfe einer Karte</w:t>
+      </w:r>
+      <w:r>
+        <w:t>.</w:t>
+      </w:r>
+      <w:r>
+        <w:br/>
+      </w:r>
+      <w:r>
+        <w:rPr>
+          <w:u w:val="single"/>
+        </w:rPr>
+        <w:t xml:space="preserve">Priorität </w:t>
+      </w:r>
+      <w:r>
+        <w:rPr>
+          <w:u w:val="single"/>
+        </w:rPr>
+        <w:t>1</w:t>
+      </w:r>
+    </w:p>
+    <w:p>
+      <w:pPr>
+        <w:pStyle w:val="berschrift3"/>
+        <w:ind w:left="426"/>
+      </w:pPr>
+      <w:r>
+        <w:t>ID: 0</w:t>
+      </w:r>
+      <w:r>
+        <w:t>7</w:t>
+      </w:r>
+      <w:r>
+        <w:t xml:space="preserve">, Titel: </w:t>
+      </w:r>
+      <w:r>
+        <w:t xml:space="preserve">Aktueller Standort in der Verbindung </w:t>
+      </w:r>
+    </w:p>
+    <w:p>
+      <w:pPr>
+        <w:ind w:left="851"/>
+        <w:rPr>
+          <w:u w:val="single"/>
+        </w:rPr>
+      </w:pPr>
+      <w:r>
+        <w:t>Aktueller Standort in der Verbindung</w:t>
+      </w:r>
+      <w:r>
+        <w:br/>
+        <w:t xml:space="preserve">Als User möchte ich </w:t>
+      </w:r>
+      <w:r>
+        <w:t>die aktuelle Station</w:t>
+      </w:r>
+      <w:r>
+        <w:t xml:space="preserve"> </w:t>
+      </w:r>
+      <w:r>
+        <w:t>in der Verbindung und die Zukünftigen Stationen anzeigen lassen</w:t>
+      </w:r>
+      <w:r>
+        <w:br/>
+        <w:t>Abnahmekriterium:</w:t>
+      </w:r>
+      <w:r>
+        <w:br/>
+        <w:t>Funktion sollte d</w:t>
+      </w:r>
+      <w:r>
+        <w:t>ie aktuelle Station und die Zukünftigen Stationen anzeigen können.</w:t>
+      </w:r>
+      <w:r>
+        <w:br/>
+      </w:r>
+      <w:r>
+        <w:rPr>
+          <w:u w:val="single"/>
+        </w:rPr>
+        <w:t xml:space="preserve">Priorität </w:t>
+      </w:r>
+      <w:r>
+        <w:rPr>
+          <w:u w:val="single"/>
+        </w:rPr>
+        <w:t>3</w:t>
+      </w:r>
+    </w:p>
+    <w:p>
+      <w:pPr>
+        <w:pStyle w:val="berschrift3"/>
+        <w:ind w:left="426"/>
+      </w:pPr>
+      <w:r>
+        <w:t>ID: 0</w:t>
+      </w:r>
+      <w:r>
+        <w:t>8</w:t>
+      </w:r>
+      <w:r>
+        <w:t xml:space="preserve">, Titel: </w:t>
+      </w:r>
+      <w:r>
+        <w:t>Zugverbindung per Mail senden</w:t>
+      </w:r>
+    </w:p>
+    <w:p>
+      <w:pPr>
+        <w:ind w:left="851"/>
+        <w:rPr>
+          <w:u w:val="single"/>
+        </w:rPr>
+      </w:pPr>
+      <w:r>
+        <w:t>Zugverbindung per Mail senden</w:t>
+      </w:r>
+      <w:r>
+        <w:br/>
+        <w:t xml:space="preserve">Als User möchte ich die aktuelle Verbindung </w:t>
+      </w:r>
+      <w:r>
+        <w:t>per Mail senden können.</w:t>
+      </w:r>
+      <w:r>
+        <w:br/>
+        <w:t>Abnahmekriterium:</w:t>
+      </w:r>
+      <w:r>
+        <w:br/>
+        <w:t xml:space="preserve">Funktion sollte die aktuelle </w:t>
+      </w:r>
+      <w:r>
+        <w:t>Verbindung per Mail versenden können</w:t>
+      </w:r>
       <w:bookmarkStart w:id="1" w:name="_GoBack"/>
       <w:bookmarkEnd w:id="1"/>
-    </w:p>
+      <w:r>
+        <w:t>.</w:t>
+      </w:r>
+      <w:r>
+        <w:br/>
+      </w:r>
+      <w:r>
+        <w:rPr>
+          <w:u w:val="single"/>
+        </w:rPr>
+        <w:t xml:space="preserve">Priorität </w:t>
+      </w:r>
+      <w:r>
+        <w:rPr>
+          <w:u w:val="single"/>
+        </w:rPr>
+        <w:t>3</w:t>
+      </w:r>
+    </w:p>
+    <w:p>
+      <w:pPr>
+        <w:ind w:left="851"/>
+        <w:rPr>
+          <w:u w:val="single"/>
+        </w:rPr>
+      </w:pPr>
+    </w:p>
+    <w:p>
+      <w:pPr>
+        <w:ind w:left="851"/>
+        <w:rPr>
+          <w:u w:val="single"/>
+        </w:rPr>
+      </w:pPr>
+    </w:p>
+    <w:p>
+      <w:pPr>
+        <w:ind w:left="851"/>
+      </w:pPr>
+    </w:p>
+    <w:p>
+      <w:pPr>
+        <w:ind w:left="851"/>
+      </w:pPr>
+    </w:p>
+    <w:p/>
     <w:sectPr>
       <w:headerReference w:type="default" r:id="rId8"/>
       <w:footerReference w:type="default" r:id="rId9"/>
       <w:pgSz w:w="11906" w:h="16838"/>
-      <w:pgMar w:top="1417" w:right="1417" w:bottom="1134" w:left="1417" w:header="708" w:footer="708" w:gutter="0"/>
+      <w:pgMar w:top="1417" w:right="1417" w:bottom="1134" w:left="1134" w:header="708" w:footer="708" w:gutter="0"/>
       <w:cols w:space="708"/>
       <w:titlePg/>
       <w:docGrid w:linePitch="360"/>
@@ -915,6 +1479,7 @@
     <w:lsdException w:name="HTML Sample" w:semiHidden="1" w:unhideWhenUsed="1"/>
     <w:lsdException w:name="HTML Typewriter" w:semiHidden="1" w:unhideWhenUsed="1"/>
     <w:lsdException w:name="HTML Variable" w:semiHidden="1" w:unhideWhenUsed="1"/>
+    <w:lsdException w:name="Normal Table" w:semiHidden="1" w:unhideWhenUsed="1"/>
     <w:lsdException w:name="annotation subject" w:semiHidden="1" w:unhideWhenUsed="1"/>
     <w:lsdException w:name="No List" w:semiHidden="1" w:unhideWhenUsed="1"/>
     <w:lsdException w:name="Outline List 1" w:semiHidden="1" w:unhideWhenUsed="1"/>
@@ -961,8 +1526,10 @@
     <w:lsdException w:name="Table Subtle 2" w:semiHidden="1" w:unhideWhenUsed="1"/>
     <w:lsdException w:name="Table Web 1" w:semiHidden="1" w:unhideWhenUsed="1"/>
     <w:lsdException w:name="Table Web 2" w:semiHidden="1" w:unhideWhenUsed="1"/>
+    <w:lsdException w:name="Table Web 3" w:semiHidden="1" w:unhideWhenUsed="1"/>
     <w:lsdException w:name="Balloon Text" w:semiHidden="1" w:unhideWhenUsed="1"/>
     <w:lsdException w:name="Table Grid" w:uiPriority="39"/>
+    <w:lsdException w:name="Table Theme" w:semiHidden="1" w:unhideWhenUsed="1"/>
     <w:lsdException w:name="Placeholder Text" w:semiHidden="1"/>
     <w:lsdException w:name="No Spacing" w:uiPriority="1" w:qFormat="1"/>
     <w:lsdException w:name="Light Shading" w:uiPriority="60"/>
@@ -1231,6 +1798,28 @@
       <w:szCs w:val="26"/>
     </w:rPr>
   </w:style>
+  <w:style w:type="paragraph" w:styleId="berschrift3">
+    <w:name w:val="heading 3"/>
+    <w:basedOn w:val="Standard"/>
+    <w:next w:val="Standard"/>
+    <w:link w:val="berschrift3Zchn"/>
+    <w:uiPriority w:val="9"/>
+    <w:unhideWhenUsed/>
+    <w:qFormat/>
+    <w:rsid w:val="00E214BD"/>
+    <w:pPr>
+      <w:keepNext/>
+      <w:keepLines/>
+      <w:spacing w:before="40" w:after="0"/>
+      <w:outlineLvl w:val="2"/>
+    </w:pPr>
+    <w:rPr>
+      <w:rFonts w:asciiTheme="majorHAnsi" w:eastAsiaTheme="majorEastAsia" w:hAnsiTheme="majorHAnsi" w:cstheme="majorBidi"/>
+      <w:color w:val="1F3763" w:themeColor="accent1" w:themeShade="7F"/>
+      <w:sz w:val="24"/>
+      <w:szCs w:val="24"/>
+    </w:rPr>
+  </w:style>
   <w:style w:type="character" w:default="1" w:styleId="Absatz-Standardschriftart">
     <w:name w:val="Default Paragraph Font"/>
     <w:uiPriority w:val="1"/>
@@ -1398,6 +1987,19 @@
       <w:color w:val="2F5496" w:themeColor="accent1" w:themeShade="BF"/>
       <w:sz w:val="26"/>
       <w:szCs w:val="26"/>
+    </w:rPr>
+  </w:style>
+  <w:style w:type="character" w:customStyle="1" w:styleId="berschrift3Zchn">
+    <w:name w:val="Überschrift 3 Zchn"/>
+    <w:basedOn w:val="Absatz-Standardschriftart"/>
+    <w:link w:val="berschrift3"/>
+    <w:uiPriority w:val="9"/>
+    <w:rsid w:val="00E214BD"/>
+    <w:rPr>
+      <w:rFonts w:asciiTheme="majorHAnsi" w:eastAsiaTheme="majorEastAsia" w:hAnsiTheme="majorHAnsi" w:cstheme="majorBidi"/>
+      <w:color w:val="1F3763" w:themeColor="accent1" w:themeShade="7F"/>
+      <w:sz w:val="24"/>
+      <w:szCs w:val="24"/>
     </w:rPr>
   </w:style>
 </w:styles>
@@ -1703,7 +2305,7 @@
 </file>
 
 <file path=customXml/itemProps1.xml><?xml version="1.0" encoding="utf-8"?>
-<ds:datastoreItem xmlns:ds="http://schemas.openxmlformats.org/officeDocument/2006/customXml" ds:itemID="{47FF6B44-4E3D-49F7-A36F-A951BC7125ED}">
+<ds:datastoreItem xmlns:ds="http://schemas.openxmlformats.org/officeDocument/2006/customXml" ds:itemID="{74C53436-7211-424F-9663-B0D90D48DEB4}">
   <ds:schemaRefs>
     <ds:schemaRef ds:uri="http://schemas.openxmlformats.org/officeDocument/2006/bibliography"/>
   </ds:schemaRefs>

</xml_diff>